<commit_message>
connexion de l'administrateur et renvoit sur la page de connection
</commit_message>
<xml_diff>
--- a/Projet FORUM/Backlog FORUM SIMPLON.docx
+++ b/Projet FORUM/Backlog FORUM SIMPLON.docx
@@ -1,6 +1,6 @@
 
 <file path=word/document.xml><?xml version="1.0" encoding="utf-8"?>
-<w:document xmlns:wpc="http://schemas.microsoft.com/office/word/2010/wordprocessingCanvas" xmlns:cx="http://schemas.microsoft.com/office/drawing/2014/chartex" xmlns:mc="http://schemas.openxmlformats.org/markup-compatibility/2006" xmlns:o="urn:schemas-microsoft-com:office:office" xmlns:r="http://schemas.openxmlformats.org/officeDocument/2006/relationships" xmlns:m="http://schemas.openxmlformats.org/officeDocument/2006/math" xmlns:v="urn:schemas-microsoft-com:vml" xmlns:wp14="http://schemas.microsoft.com/office/word/2010/wordprocessingDrawing" xmlns:wp="http://schemas.openxmlformats.org/drawingml/2006/wordprocessingDrawing" xmlns:w10="urn:schemas-microsoft-com:office:word" xmlns:w="http://schemas.openxmlformats.org/wordprocessingml/2006/main" xmlns:w14="http://schemas.microsoft.com/office/word/2010/wordml" xmlns:w15="http://schemas.microsoft.com/office/word/2012/wordml" xmlns:w16se="http://schemas.microsoft.com/office/word/2015/wordml/symex" xmlns:wpg="http://schemas.microsoft.com/office/word/2010/wordprocessingGroup" xmlns:wpi="http://schemas.microsoft.com/office/word/2010/wordprocessingInk" xmlns:wne="http://schemas.microsoft.com/office/word/2006/wordml" xmlns:wps="http://schemas.microsoft.com/office/word/2010/wordprocessingShape" mc:Ignorable="w14 w15 w16se wp14">
+<w:document xmlns:wpc="http://schemas.microsoft.com/office/word/2010/wordprocessingCanvas" xmlns:cx="http://schemas.microsoft.com/office/drawing/2014/chartex" xmlns:cx1="http://schemas.microsoft.com/office/drawing/2015/9/8/chartex" xmlns:cx2="http://schemas.microsoft.com/office/drawing/2015/10/21/chartex" xmlns:cx3="http://schemas.microsoft.com/office/drawing/2016/5/9/chartex" xmlns:cx4="http://schemas.microsoft.com/office/drawing/2016/5/10/chartex" xmlns:cx5="http://schemas.microsoft.com/office/drawing/2016/5/11/chartex" xmlns:cx6="http://schemas.microsoft.com/office/drawing/2016/5/12/chartex" xmlns:cx7="http://schemas.microsoft.com/office/drawing/2016/5/13/chartex" xmlns:cx8="http://schemas.microsoft.com/office/drawing/2016/5/14/chartex" xmlns:mc="http://schemas.openxmlformats.org/markup-compatibility/2006" xmlns:aink="http://schemas.microsoft.com/office/drawing/2016/ink" xmlns:am3d="http://schemas.microsoft.com/office/drawing/2017/model3d" xmlns:o="urn:schemas-microsoft-com:office:office" xmlns:r="http://schemas.openxmlformats.org/officeDocument/2006/relationships" xmlns:m="http://schemas.openxmlformats.org/officeDocument/2006/math" xmlns:v="urn:schemas-microsoft-com:vml" xmlns:wp14="http://schemas.microsoft.com/office/word/2010/wordprocessingDrawing" xmlns:wp="http://schemas.openxmlformats.org/drawingml/2006/wordprocessingDrawing" xmlns:w10="urn:schemas-microsoft-com:office:word" xmlns:w="http://schemas.openxmlformats.org/wordprocessingml/2006/main" xmlns:w14="http://schemas.microsoft.com/office/word/2010/wordml" xmlns:w15="http://schemas.microsoft.com/office/word/2012/wordml" xmlns:w16cex="http://schemas.microsoft.com/office/word/2018/wordml/cex" xmlns:w16cid="http://schemas.microsoft.com/office/word/2016/wordml/cid" xmlns:w16="http://schemas.microsoft.com/office/word/2018/wordml" xmlns:w16se="http://schemas.microsoft.com/office/word/2015/wordml/symex" xmlns:wpg="http://schemas.microsoft.com/office/word/2010/wordprocessingGroup" xmlns:wpi="http://schemas.microsoft.com/office/word/2010/wordprocessingInk" xmlns:wne="http://schemas.microsoft.com/office/word/2006/wordml" xmlns:wps="http://schemas.microsoft.com/office/word/2010/wordprocessingShape" mc:Ignorable="w14 w15 w16se w16cid w16 w16cex wp14">
   <w:body>
     <w:p>
       <w:pPr>
@@ -19,7 +19,7 @@
         <mc:AlternateContent>
           <mc:Choice Requires="wps">
             <w:drawing>
-              <wp:anchor distT="0" distB="0" distL="114300" distR="114300" simplePos="0" relativeHeight="251659264" behindDoc="0" locked="0" layoutInCell="1" allowOverlap="1" wp14:anchorId="11728B85" wp14:editId="725F3758">
+              <wp:anchor distT="0" distB="0" distL="114300" distR="114300" simplePos="0" relativeHeight="251659264" behindDoc="0" locked="0" layoutInCell="1" allowOverlap="1" wp14:anchorId="38A7DF16" wp14:editId="1B261594">
                 <wp:simplePos x="0" y="0"/>
                 <wp:positionH relativeFrom="column">
                   <wp:posOffset>1308567</wp:posOffset>
@@ -102,7 +102,7 @@
           </mc:Choice>
           <mc:Fallback>
             <w:pict>
-              <v:rect w14:anchorId="11728B85" id="Rectangle 1" o:spid="_x0000_s1026" style="position:absolute;margin-left:103.05pt;margin-top:-33.5pt;width:270pt;height:28.5pt;z-index:251659264;visibility:visible;mso-wrap-style:square;mso-width-percent:0;mso-height-percent:0;mso-wrap-distance-left:9pt;mso-wrap-distance-top:0;mso-wrap-distance-right:9pt;mso-wrap-distance-bottom:0;mso-position-horizontal:absolute;mso-position-horizontal-relative:text;mso-position-vertical:absolute;mso-position-vertical-relative:text;mso-width-percent:0;mso-height-percent:0;mso-width-relative:margin;mso-height-relative:margin;v-text-anchor:middle" o:gfxdata="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" fillcolor="#baa506" strokecolor="#1f4d78 [1604]" strokeweight="1pt">
+              <v:rect w14:anchorId="38A7DF16" id="Rectangle 1" o:spid="_x0000_s1026" style="position:absolute;margin-left:103.05pt;margin-top:-33.5pt;width:270pt;height:28.5pt;z-index:251659264;visibility:visible;mso-wrap-style:square;mso-width-percent:0;mso-height-percent:0;mso-wrap-distance-left:9pt;mso-wrap-distance-top:0;mso-wrap-distance-right:9pt;mso-wrap-distance-bottom:0;mso-position-horizontal:absolute;mso-position-horizontal-relative:text;mso-position-vertical:absolute;mso-position-vertical-relative:text;mso-width-percent:0;mso-height-percent:0;mso-width-relative:margin;mso-height-relative:margin;v-text-anchor:middle" o:gfxdata="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" fillcolor="#baa506" strokecolor="#1f4d78 [1604]" strokeweight="1pt">
                 <v:textbox>
                   <w:txbxContent>
                     <w:p>
@@ -555,155 +555,16 @@
               <w:rPr>
                 <w:sz w:val="28"/>
               </w:rPr>
-              <w:t xml:space="preserve">En tant </w:t>
-            </w:r>
-            <w:r>
-              <w:rPr>
-                <w:sz w:val="28"/>
-              </w:rPr>
-              <w:t xml:space="preserve"> </w:t>
-            </w:r>
-            <w:r>
-              <w:rPr>
-                <w:sz w:val="28"/>
-              </w:rPr>
-              <w:t xml:space="preserve">que développeur </w:t>
-            </w:r>
-            <w:r>
-              <w:rPr>
-                <w:sz w:val="28"/>
-              </w:rPr>
-              <w:t xml:space="preserve">je dois pouvoir </w:t>
-            </w:r>
-            <w:r>
-              <w:rPr>
-                <w:b/>
-                <w:sz w:val="28"/>
-              </w:rPr>
-              <w:t>modifier ma publication</w:t>
-            </w:r>
-            <w:r>
-              <w:rPr>
-                <w:sz w:val="28"/>
-              </w:rPr>
-              <w:t xml:space="preserve"> </w:t>
-            </w:r>
-          </w:p>
-        </w:tc>
-        <w:tc>
-          <w:tcPr>
-            <w:tcW w:w="4000" w:type="dxa"/>
-          </w:tcPr>
-          <w:p>
-            <w:pPr>
-              <w:pStyle w:val="Paragraphedeliste"/>
-              <w:ind w:left="0"/>
-              <w:rPr>
-                <w:b/>
-                <w:sz w:val="28"/>
-              </w:rPr>
-            </w:pPr>
-            <w:r>
-              <w:rPr>
-                <w:b/>
-                <w:sz w:val="28"/>
-              </w:rPr>
-              <w:t>3h30</w:t>
-            </w:r>
-          </w:p>
-        </w:tc>
-      </w:tr>
-      <w:tr>
-        <w:tc>
-          <w:tcPr>
-            <w:tcW w:w="3982" w:type="dxa"/>
-          </w:tcPr>
-          <w:p>
-            <w:pPr>
-              <w:rPr>
-                <w:sz w:val="28"/>
-              </w:rPr>
-            </w:pPr>
-            <w:r>
-              <w:rPr>
-                <w:sz w:val="28"/>
-              </w:rPr>
-              <w:t xml:space="preserve">En tant </w:t>
-            </w:r>
-            <w:r>
-              <w:rPr>
-                <w:sz w:val="28"/>
-              </w:rPr>
-              <w:t xml:space="preserve"> </w:t>
-            </w:r>
-            <w:r>
-              <w:rPr>
-                <w:sz w:val="28"/>
-              </w:rPr>
-              <w:t xml:space="preserve">que développeur </w:t>
-            </w:r>
-            <w:r>
-              <w:rPr>
-                <w:sz w:val="28"/>
-              </w:rPr>
-              <w:t xml:space="preserve">, je dois pouvoir </w:t>
-            </w:r>
-            <w:r>
-              <w:rPr>
-                <w:b/>
-                <w:sz w:val="28"/>
-              </w:rPr>
-              <w:t>supprimer ma publication</w:t>
-            </w:r>
-            <w:r>
-              <w:rPr>
-                <w:sz w:val="28"/>
-              </w:rPr>
-              <w:t xml:space="preserve">  </w:t>
-            </w:r>
-          </w:p>
-        </w:tc>
-        <w:tc>
-          <w:tcPr>
-            <w:tcW w:w="4000" w:type="dxa"/>
-          </w:tcPr>
-          <w:p>
-            <w:pPr>
-              <w:pStyle w:val="Paragraphedeliste"/>
-              <w:ind w:left="0"/>
-              <w:rPr>
-                <w:b/>
-                <w:sz w:val="28"/>
-              </w:rPr>
-            </w:pPr>
-            <w:r>
-              <w:rPr>
-                <w:b/>
-                <w:sz w:val="28"/>
-              </w:rPr>
-              <w:t>2</w:t>
-            </w:r>
-            <w:r>
-              <w:rPr>
-                <w:b/>
-                <w:sz w:val="28"/>
-              </w:rPr>
-              <w:t>h30</w:t>
-            </w:r>
-          </w:p>
-        </w:tc>
-      </w:tr>
-      <w:tr>
-        <w:tc>
-          <w:tcPr>
-            <w:tcW w:w="3982" w:type="dxa"/>
-          </w:tcPr>
-          <w:p>
-            <w:pPr>
-              <w:rPr>
-                <w:sz w:val="28"/>
-              </w:rPr>
-            </w:pPr>
+              <w:t xml:space="preserve">En tant que développeur je dois pouvoir </w:t>
+            </w:r>
+            <w:r>
+              <w:rPr>
+                <w:b/>
+                <w:bCs/>
+                <w:sz w:val="28"/>
+              </w:rPr>
+              <w:t>me déconnecter</w:t>
+            </w:r>
           </w:p>
         </w:tc>
         <w:tc>
@@ -854,19 +715,7 @@
               <w:rPr>
                 <w:sz w:val="28"/>
               </w:rPr>
-              <w:t>En tant qu’</w:t>
-            </w:r>
-            <w:r>
-              <w:rPr>
-                <w:sz w:val="28"/>
-              </w:rPr>
-              <w:t>administrateur</w:t>
-            </w:r>
-            <w:r>
-              <w:rPr>
-                <w:sz w:val="28"/>
-              </w:rPr>
-              <w:t xml:space="preserve">, je dois pouvoir </w:t>
+              <w:t xml:space="preserve">En tant qu’administrateur, je dois pouvoir </w:t>
             </w:r>
             <w:r>
               <w:rPr>
@@ -927,13 +776,7 @@
               <w:rPr>
                 <w:sz w:val="28"/>
               </w:rPr>
-              <w:t xml:space="preserve"> </w:t>
-            </w:r>
-            <w:r>
-              <w:rPr>
-                <w:sz w:val="28"/>
-              </w:rPr>
-              <w:t>qu’administrateur</w:t>
+              <w:t xml:space="preserve"> qu’administrateur</w:t>
             </w:r>
             <w:r>
               <w:rPr>
@@ -1113,33 +956,28 @@
               <w:rPr>
                 <w:sz w:val="28"/>
               </w:rPr>
-              <w:t xml:space="preserve">En tant qu’administrateur, je dois pouvoir </w:t>
-            </w:r>
-            <w:r>
-              <w:rPr>
-                <w:b/>
-                <w:sz w:val="28"/>
-              </w:rPr>
-              <w:t xml:space="preserve">modifier </w:t>
-            </w:r>
-            <w:r>
-              <w:rPr>
-                <w:b/>
-                <w:sz w:val="28"/>
-              </w:rPr>
-              <w:t xml:space="preserve"> </w:t>
-            </w:r>
-            <w:r>
-              <w:rPr>
-                <w:sz w:val="28"/>
-              </w:rPr>
-              <w:t>les informations d’un</w:t>
-            </w:r>
-            <w:r>
-              <w:rPr>
-                <w:sz w:val="28"/>
-              </w:rPr>
-              <w:t xml:space="preserve"> développeur</w:t>
+              <w:t xml:space="preserve">En tant </w:t>
+            </w:r>
+            <w:proofErr w:type="gramStart"/>
+            <w:r>
+              <w:rPr>
+                <w:sz w:val="28"/>
+              </w:rPr>
+              <w:t>qu’administrateur ,</w:t>
+            </w:r>
+            <w:proofErr w:type="gramEnd"/>
+            <w:r>
+              <w:rPr>
+                <w:sz w:val="28"/>
+              </w:rPr>
+              <w:t xml:space="preserve"> je dois pouvoir </w:t>
+            </w:r>
+            <w:r>
+              <w:rPr>
+                <w:b/>
+                <w:sz w:val="28"/>
+              </w:rPr>
+              <w:t>rédiger un texte et le publier</w:t>
             </w:r>
             <w:r>
               <w:rPr>
@@ -1162,6 +1000,13 @@
                 <w:sz w:val="28"/>
               </w:rPr>
             </w:pPr>
+            <w:r>
+              <w:rPr>
+                <w:b/>
+                <w:sz w:val="28"/>
+              </w:rPr>
+              <w:t>4h00</w:t>
+            </w:r>
           </w:p>
         </w:tc>
       </w:tr>
@@ -1180,21 +1025,13 @@
               <w:rPr>
                 <w:sz w:val="28"/>
               </w:rPr>
-              <w:t>En tant qu’administr</w:t>
-            </w:r>
-            <w:bookmarkStart w:id="0" w:name="_GoBack"/>
-            <w:bookmarkEnd w:id="0"/>
-            <w:r>
-              <w:rPr>
-                <w:sz w:val="28"/>
-              </w:rPr>
-              <w:t>ateur</w:t>
-            </w:r>
-            <w:r>
-              <w:rPr>
-                <w:sz w:val="28"/>
-              </w:rPr>
-              <w:t xml:space="preserve"> </w:t>
+              <w:t>En tant qu’</w:t>
+            </w:r>
+            <w:r>
+              <w:rPr>
+                <w:sz w:val="28"/>
+              </w:rPr>
+              <w:t>administrateur</w:t>
             </w:r>
             <w:r>
               <w:rPr>
@@ -1207,7 +1044,19 @@
                 <w:b/>
                 <w:sz w:val="28"/>
               </w:rPr>
-              <w:t>rédiger un texte et le publier</w:t>
+              <w:t>commenter</w:t>
+            </w:r>
+            <w:r>
+              <w:rPr>
+                <w:sz w:val="28"/>
+              </w:rPr>
+              <w:t xml:space="preserve"> la publication d’un </w:t>
+            </w:r>
+            <w:r>
+              <w:rPr>
+                <w:sz w:val="28"/>
+              </w:rPr>
+              <w:t>développeur</w:t>
             </w:r>
             <w:r>
               <w:rPr>
@@ -1235,7 +1084,7 @@
                 <w:b/>
                 <w:sz w:val="28"/>
               </w:rPr>
-              <w:t>4h00</w:t>
+              <w:t>5h00</w:t>
             </w:r>
           </w:p>
         </w:tc>
@@ -1255,38 +1104,14 @@
               <w:rPr>
                 <w:sz w:val="28"/>
               </w:rPr>
-              <w:t xml:space="preserve">En tant qu’utilisateur, je dois pouvoir </w:t>
-            </w:r>
-            <w:r>
-              <w:rPr>
-                <w:b/>
-                <w:sz w:val="28"/>
-              </w:rPr>
-              <w:t>commenter</w:t>
-            </w:r>
-            <w:r>
-              <w:rPr>
-                <w:sz w:val="28"/>
-              </w:rPr>
-              <w:t xml:space="preserve"> la publication d’</w:t>
-            </w:r>
-            <w:r>
-              <w:rPr>
-                <w:sz w:val="28"/>
-              </w:rPr>
-              <w:t>un</w:t>
-            </w:r>
-            <w:r>
-              <w:rPr>
-                <w:sz w:val="28"/>
-              </w:rPr>
-              <w:t xml:space="preserve"> </w:t>
-            </w:r>
-            <w:r>
-              <w:rPr>
-                <w:sz w:val="28"/>
-              </w:rPr>
-              <w:t>développeur</w:t>
+              <w:t xml:space="preserve">En tant qu’administrateur  je dois pouvoir </w:t>
+            </w:r>
+            <w:r>
+              <w:rPr>
+                <w:b/>
+                <w:sz w:val="28"/>
+              </w:rPr>
+              <w:t>modifier ma publication</w:t>
             </w:r>
             <w:r>
               <w:rPr>
@@ -1314,7 +1139,7 @@
                 <w:b/>
                 <w:sz w:val="28"/>
               </w:rPr>
-              <w:t>5h00</w:t>
+              <w:t>3h30</w:t>
             </w:r>
           </w:p>
         </w:tc>
@@ -1334,179 +1159,29 @@
               <w:rPr>
                 <w:sz w:val="28"/>
               </w:rPr>
-              <w:t>En tant qu’administrateur</w:t>
-            </w:r>
-            <w:r>
-              <w:rPr>
-                <w:sz w:val="28"/>
-              </w:rPr>
-              <w:t xml:space="preserve"> </w:t>
-            </w:r>
-            <w:r>
-              <w:rPr>
-                <w:sz w:val="28"/>
-              </w:rPr>
-              <w:t xml:space="preserve"> je dois pouvoir </w:t>
-            </w:r>
-            <w:r>
-              <w:rPr>
-                <w:b/>
-                <w:sz w:val="28"/>
-              </w:rPr>
-              <w:t>modifier ma publication</w:t>
-            </w:r>
-            <w:r>
-              <w:rPr>
-                <w:sz w:val="28"/>
-              </w:rPr>
-              <w:t xml:space="preserve"> </w:t>
-            </w:r>
-          </w:p>
-        </w:tc>
-        <w:tc>
-          <w:tcPr>
-            <w:tcW w:w="3685" w:type="dxa"/>
-          </w:tcPr>
-          <w:p>
-            <w:pPr>
-              <w:pStyle w:val="Paragraphedeliste"/>
-              <w:ind w:left="0"/>
-              <w:rPr>
-                <w:b/>
-                <w:sz w:val="28"/>
-              </w:rPr>
-            </w:pPr>
-            <w:r>
-              <w:rPr>
-                <w:b/>
-                <w:sz w:val="28"/>
-              </w:rPr>
-              <w:t>3h30</w:t>
-            </w:r>
-          </w:p>
-        </w:tc>
-      </w:tr>
-      <w:tr>
-        <w:tc>
-          <w:tcPr>
-            <w:tcW w:w="4248" w:type="dxa"/>
-          </w:tcPr>
-          <w:p>
-            <w:pPr>
-              <w:rPr>
-                <w:sz w:val="28"/>
-              </w:rPr>
-            </w:pPr>
-            <w:r>
-              <w:rPr>
-                <w:sz w:val="28"/>
-              </w:rPr>
-              <w:t xml:space="preserve">En tant qu’utilisateur, je dois pouvoir </w:t>
-            </w:r>
-            <w:r>
-              <w:rPr>
-                <w:b/>
-                <w:sz w:val="28"/>
-              </w:rPr>
-              <w:t>supprimer ma publication</w:t>
-            </w:r>
-            <w:r>
-              <w:rPr>
-                <w:sz w:val="28"/>
-              </w:rPr>
-              <w:t xml:space="preserve">  </w:t>
-            </w:r>
-          </w:p>
-        </w:tc>
-        <w:tc>
-          <w:tcPr>
-            <w:tcW w:w="3685" w:type="dxa"/>
-          </w:tcPr>
-          <w:p>
-            <w:pPr>
-              <w:pStyle w:val="Paragraphedeliste"/>
-              <w:ind w:left="0"/>
-              <w:rPr>
-                <w:b/>
-                <w:sz w:val="28"/>
-              </w:rPr>
-            </w:pPr>
-            <w:r>
-              <w:rPr>
-                <w:b/>
-                <w:sz w:val="28"/>
-              </w:rPr>
-              <w:t>2h300.</w:t>
-            </w:r>
-          </w:p>
-        </w:tc>
-      </w:tr>
-      <w:tr>
-        <w:tc>
-          <w:tcPr>
-            <w:tcW w:w="4248" w:type="dxa"/>
-          </w:tcPr>
-          <w:p>
-            <w:pPr>
-              <w:rPr>
-                <w:sz w:val="28"/>
-              </w:rPr>
-            </w:pPr>
-          </w:p>
-        </w:tc>
-        <w:tc>
-          <w:tcPr>
-            <w:tcW w:w="3685" w:type="dxa"/>
-          </w:tcPr>
-          <w:p>
-            <w:pPr>
-              <w:pStyle w:val="Paragraphedeliste"/>
-              <w:ind w:left="0"/>
-              <w:rPr>
-                <w:b/>
-                <w:sz w:val="28"/>
-              </w:rPr>
-            </w:pPr>
-          </w:p>
-        </w:tc>
-      </w:tr>
-      <w:tr>
-        <w:tc>
-          <w:tcPr>
-            <w:tcW w:w="4248" w:type="dxa"/>
-          </w:tcPr>
-          <w:p>
-            <w:pPr>
-              <w:rPr>
-                <w:sz w:val="28"/>
-              </w:rPr>
-            </w:pPr>
-            <w:r>
-              <w:rPr>
-                <w:sz w:val="28"/>
-              </w:rPr>
-              <w:t xml:space="preserve">En tant qu’administrateur, je dois pouvoir </w:t>
-            </w:r>
-            <w:r>
-              <w:rPr>
-                <w:b/>
-                <w:sz w:val="28"/>
-              </w:rPr>
-              <w:t>sup</w:t>
-            </w:r>
-            <w:r>
-              <w:rPr>
-                <w:b/>
-                <w:sz w:val="28"/>
-              </w:rPr>
-              <w:t xml:space="preserve">primer  </w:t>
-            </w:r>
-            <w:r>
-              <w:rPr>
-                <w:b/>
-                <w:sz w:val="28"/>
-              </w:rPr>
-              <w:t xml:space="preserve">des commentaires </w:t>
+              <w:t xml:space="preserve">En tant qu’administrateur je </w:t>
+            </w:r>
+            <w:proofErr w:type="spellStart"/>
+            <w:r>
+              <w:rPr>
+                <w:sz w:val="28"/>
+              </w:rPr>
+              <w:t>doit</w:t>
+            </w:r>
+            <w:proofErr w:type="spellEnd"/>
+            <w:r>
+              <w:rPr>
+                <w:sz w:val="28"/>
+              </w:rPr>
+              <w:t xml:space="preserve"> pouvoir </w:t>
+            </w:r>
+            <w:r>
+              <w:rPr>
+                <w:b/>
+                <w:bCs/>
+                <w:sz w:val="28"/>
+              </w:rPr>
+              <w:t xml:space="preserve">me déconnecter </w:t>
             </w:r>
           </w:p>
         </w:tc>
@@ -1559,15 +1234,7 @@
           <w:sz w:val="28"/>
           <w:u w:val="single"/>
         </w:rPr>
-        <w:t xml:space="preserve">Administrateur </w:t>
-      </w:r>
-      <w:r>
-        <w:rPr>
-          <w:b/>
-          <w:sz w:val="28"/>
-          <w:u w:val="single"/>
-        </w:rPr>
-        <w:t xml:space="preserve">/ </w:t>
+        <w:t xml:space="preserve">Administrateur / </w:t>
       </w:r>
       <w:proofErr w:type="spellStart"/>
       <w:r>
@@ -1630,7 +1297,7 @@
 </file>
 
 <file path=word/styles.xml><?xml version="1.0" encoding="utf-8"?>
-<w:styles xmlns:mc="http://schemas.openxmlformats.org/markup-compatibility/2006" xmlns:r="http://schemas.openxmlformats.org/officeDocument/2006/relationships" xmlns:w="http://schemas.openxmlformats.org/wordprocessingml/2006/main" xmlns:w14="http://schemas.microsoft.com/office/word/2010/wordml" xmlns:w15="http://schemas.microsoft.com/office/word/2012/wordml" xmlns:w16se="http://schemas.microsoft.com/office/word/2015/wordml/symex" mc:Ignorable="w14 w15 w16se">
+<w:styles xmlns:mc="http://schemas.openxmlformats.org/markup-compatibility/2006" xmlns:r="http://schemas.openxmlformats.org/officeDocument/2006/relationships" xmlns:w="http://schemas.openxmlformats.org/wordprocessingml/2006/main" xmlns:w14="http://schemas.microsoft.com/office/word/2010/wordml" xmlns:w15="http://schemas.microsoft.com/office/word/2012/wordml" xmlns:w16cex="http://schemas.microsoft.com/office/word/2018/wordml/cex" xmlns:w16cid="http://schemas.microsoft.com/office/word/2016/wordml/cid" xmlns:w16="http://schemas.microsoft.com/office/word/2018/wordml" xmlns:w16se="http://schemas.microsoft.com/office/word/2015/wordml/symex" mc:Ignorable="w14 w15 w16se w16cid w16 w16cex">
   <w:docDefaults>
     <w:rPrDefault>
       <w:rPr>
@@ -1646,7 +1313,7 @@
       </w:pPr>
     </w:pPrDefault>
   </w:docDefaults>
-  <w:latentStyles w:defLockedState="0" w:defUIPriority="99" w:defSemiHidden="0" w:defUnhideWhenUsed="0" w:defQFormat="0" w:count="371">
+  <w:latentStyles w:defLockedState="0" w:defUIPriority="99" w:defSemiHidden="0" w:defUnhideWhenUsed="0" w:defQFormat="0" w:count="376">
     <w:lsdException w:name="Normal" w:uiPriority="0" w:qFormat="1"/>
     <w:lsdException w:name="heading 1" w:uiPriority="9" w:qFormat="1"/>
     <w:lsdException w:name="heading 2" w:semiHidden="1" w:uiPriority="9" w:unhideWhenUsed="1" w:qFormat="1"/>
@@ -1752,7 +1419,6 @@
     <w:lsdException w:name="HTML Sample" w:semiHidden="1" w:unhideWhenUsed="1"/>
     <w:lsdException w:name="HTML Typewriter" w:semiHidden="1" w:unhideWhenUsed="1"/>
     <w:lsdException w:name="HTML Variable" w:semiHidden="1" w:unhideWhenUsed="1"/>
-    <w:lsdException w:name="Normal Table" w:semiHidden="1" w:unhideWhenUsed="1"/>
     <w:lsdException w:name="annotation subject" w:semiHidden="1" w:unhideWhenUsed="1"/>
     <w:lsdException w:name="No List" w:semiHidden="1" w:unhideWhenUsed="1"/>
     <w:lsdException w:name="Outline List 1" w:semiHidden="1" w:unhideWhenUsed="1"/>
@@ -1795,11 +1461,8 @@
     <w:lsdException w:name="Table Contemporary" w:semiHidden="1" w:unhideWhenUsed="1"/>
     <w:lsdException w:name="Table Elegant" w:semiHidden="1" w:unhideWhenUsed="1"/>
     <w:lsdException w:name="Table Professional" w:semiHidden="1" w:unhideWhenUsed="1"/>
-    <w:lsdException w:name="Table Subtle 1" w:semiHidden="1" w:unhideWhenUsed="1"/>
     <w:lsdException w:name="Table Subtle 2" w:semiHidden="1" w:unhideWhenUsed="1"/>
     <w:lsdException w:name="Table Web 1" w:semiHidden="1" w:unhideWhenUsed="1"/>
-    <w:lsdException w:name="Table Web 2" w:semiHidden="1" w:unhideWhenUsed="1"/>
-    <w:lsdException w:name="Table Web 3" w:semiHidden="1" w:unhideWhenUsed="1"/>
     <w:lsdException w:name="Balloon Text" w:semiHidden="1" w:unhideWhenUsed="1"/>
     <w:lsdException w:name="Table Grid" w:uiPriority="39"/>
     <w:lsdException w:name="Table Theme" w:semiHidden="1" w:unhideWhenUsed="1"/>
@@ -2018,6 +1681,11 @@
     <w:lsdException w:name="List Table 5 Dark Accent 6" w:uiPriority="50"/>
     <w:lsdException w:name="List Table 6 Colorful Accent 6" w:uiPriority="51"/>
     <w:lsdException w:name="List Table 7 Colorful Accent 6" w:uiPriority="52"/>
+    <w:lsdException w:name="Mention" w:semiHidden="1" w:unhideWhenUsed="1"/>
+    <w:lsdException w:name="Smart Hyperlink" w:semiHidden="1" w:unhideWhenUsed="1"/>
+    <w:lsdException w:name="Hashtag" w:semiHidden="1" w:unhideWhenUsed="1"/>
+    <w:lsdException w:name="Unresolved Mention" w:semiHidden="1" w:unhideWhenUsed="1"/>
+    <w:lsdException w:name="Smart Link" w:semiHidden="1" w:unhideWhenUsed="1"/>
   </w:latentStyles>
   <w:style w:type="paragraph" w:default="1" w:styleId="Normal">
     <w:name w:val="Normal"/>

</xml_diff>